<commit_message>
update exercise 8 with loop and while
</commit_message>
<xml_diff>
--- a/vorlage.docx
+++ b/vorlage.docx
@@ -227,7 +227,7 @@
           <w:sz w:val="24"/>
           <w:szCs w:val="24"/>
         </w:rPr>
-        <w:t>Protokoll zu Aufgabenblatt 0</w:t>
+        <w:t xml:space="preserve">Protokoll zu Aufgabenblatt </w:t>
       </w:r>
       <w:r>
         <w:rPr>
@@ -237,7 +237,7 @@
           <w:sz w:val="24"/>
           <w:szCs w:val="24"/>
         </w:rPr>
-        <w:t>2</w:t>
+        <w:t>11</w:t>
       </w:r>
       <w:r>
         <w:rPr>
@@ -280,8 +280,6 @@
         </w:rPr>
         <w:t>22</w:t>
       </w:r>
-      <w:bookmarkStart w:id="0" w:name="_GoBack"/>
-      <w:bookmarkEnd w:id="0"/>
     </w:p>
     <w:p>
       <w:pPr>
@@ -592,6 +590,675 @@
     </w:p>
     <w:p>
       <w:pPr>
+        <w:rPr>
+          <w:rFonts w:ascii="Arial" w:eastAsia="Arial" w:hAnsi="Arial" w:cs="Arial"/>
+          <w:color w:val="000000" w:themeColor="text1"/>
+          <w:sz w:val="24"/>
+          <w:szCs w:val="24"/>
+        </w:rPr>
+      </w:pPr>
+    </w:p>
+    <w:sdt>
+      <w:sdtPr>
+        <w:id w:val="-21641585"/>
+        <w:docPartObj>
+          <w:docPartGallery w:val="Table of Contents"/>
+          <w:docPartUnique/>
+        </w:docPartObj>
+      </w:sdtPr>
+      <w:sdtEndPr>
+        <w:rPr>
+          <w:rFonts w:asciiTheme="minorHAnsi" w:eastAsiaTheme="minorHAnsi" w:hAnsiTheme="minorHAnsi" w:cstheme="minorBidi"/>
+          <w:b/>
+          <w:bCs/>
+          <w:color w:val="auto"/>
+          <w:sz w:val="22"/>
+          <w:szCs w:val="22"/>
+          <w:lang w:eastAsia="en-US"/>
+        </w:rPr>
+      </w:sdtEndPr>
+      <w:sdtContent>
+        <w:p>
+          <w:pPr>
+            <w:pStyle w:val="Inhaltsverzeichnisberschrift"/>
+          </w:pPr>
+          <w:r>
+            <w:t>Inhalt</w:t>
+          </w:r>
+        </w:p>
+        <w:p>
+          <w:pPr>
+            <w:pStyle w:val="Verzeichnis1"/>
+            <w:tabs>
+              <w:tab w:val="left" w:pos="440"/>
+              <w:tab w:val="right" w:leader="dot" w:pos="9016"/>
+            </w:tabs>
+            <w:rPr>
+              <w:rFonts w:eastAsiaTheme="minorEastAsia"/>
+              <w:noProof/>
+              <w:lang w:eastAsia="de-DE"/>
+            </w:rPr>
+          </w:pPr>
+          <w:r>
+            <w:fldChar w:fldCharType="begin"/>
+          </w:r>
+          <w:r>
+            <w:instrText xml:space="preserve"> TOC \o "1-3" \h \z \u </w:instrText>
+          </w:r>
+          <w:r>
+            <w:fldChar w:fldCharType="separate"/>
+          </w:r>
+          <w:hyperlink w:anchor="_Toc156510593" w:history="1">
+            <w:r>
+              <w:rPr>
+                <w:rStyle w:val="Hyperlink"/>
+                <w:rFonts w:ascii="Arial" w:eastAsia="Arial" w:hAnsi="Arial" w:cs="Arial"/>
+                <w:noProof/>
+              </w:rPr>
+              <w:t>I.</w:t>
+            </w:r>
+            <w:r>
+              <w:rPr>
+                <w:rFonts w:eastAsiaTheme="minorEastAsia"/>
+                <w:noProof/>
+                <w:lang w:eastAsia="de-DE"/>
+              </w:rPr>
+              <w:tab/>
+            </w:r>
+            <w:r>
+              <w:rPr>
+                <w:rStyle w:val="Hyperlink"/>
+                <w:rFonts w:ascii="Arial" w:eastAsia="Arial" w:hAnsi="Arial" w:cs="Arial"/>
+                <w:noProof/>
+              </w:rPr>
+              <w:t>Aufgabe 2</w:t>
+            </w:r>
+            <w:r>
+              <w:rPr>
+                <w:noProof/>
+                <w:webHidden/>
+              </w:rPr>
+              <w:tab/>
+            </w:r>
+            <w:r>
+              <w:rPr>
+                <w:noProof/>
+                <w:webHidden/>
+              </w:rPr>
+              <w:fldChar w:fldCharType="begin"/>
+            </w:r>
+            <w:r>
+              <w:rPr>
+                <w:noProof/>
+                <w:webHidden/>
+              </w:rPr>
+              <w:instrText xml:space="preserve"> PAGEREF _Toc156510593 \h </w:instrText>
+            </w:r>
+            <w:r>
+              <w:rPr>
+                <w:noProof/>
+                <w:webHidden/>
+              </w:rPr>
+            </w:r>
+            <w:r>
+              <w:rPr>
+                <w:noProof/>
+                <w:webHidden/>
+              </w:rPr>
+              <w:fldChar w:fldCharType="separate"/>
+            </w:r>
+            <w:r>
+              <w:rPr>
+                <w:noProof/>
+                <w:webHidden/>
+              </w:rPr>
+              <w:t>3</w:t>
+            </w:r>
+            <w:r>
+              <w:rPr>
+                <w:noProof/>
+                <w:webHidden/>
+              </w:rPr>
+              <w:fldChar w:fldCharType="end"/>
+            </w:r>
+          </w:hyperlink>
+        </w:p>
+        <w:p>
+          <w:pPr>
+            <w:pStyle w:val="Verzeichnis2"/>
+            <w:rPr>
+              <w:rFonts w:eastAsiaTheme="minorEastAsia"/>
+              <w:noProof/>
+              <w:lang w:eastAsia="de-DE"/>
+            </w:rPr>
+          </w:pPr>
+          <w:hyperlink w:anchor="_Toc156510594" w:history="1">
+            <w:r>
+              <w:rPr>
+                <w:rStyle w:val="Hyperlink"/>
+                <w:rFonts w:ascii="Arial" w:eastAsia="Arial" w:hAnsi="Arial" w:cs="Arial"/>
+                <w:noProof/>
+              </w:rPr>
+              <w:t>a.</w:t>
+            </w:r>
+            <w:r>
+              <w:rPr>
+                <w:rFonts w:eastAsiaTheme="minorEastAsia"/>
+                <w:noProof/>
+                <w:lang w:eastAsia="de-DE"/>
+              </w:rPr>
+              <w:tab/>
+            </w:r>
+            <w:r>
+              <w:rPr>
+                <w:rStyle w:val="Hyperlink"/>
+                <w:rFonts w:ascii="Arial" w:eastAsia="Arial" w:hAnsi="Arial" w:cs="Arial"/>
+                <w:noProof/>
+              </w:rPr>
+              <w:t>BNF-Regeln von RFC 7807</w:t>
+            </w:r>
+            <w:r>
+              <w:rPr>
+                <w:noProof/>
+                <w:webHidden/>
+              </w:rPr>
+              <w:tab/>
+            </w:r>
+            <w:r>
+              <w:rPr>
+                <w:noProof/>
+                <w:webHidden/>
+              </w:rPr>
+              <w:fldChar w:fldCharType="begin"/>
+            </w:r>
+            <w:r>
+              <w:rPr>
+                <w:noProof/>
+                <w:webHidden/>
+              </w:rPr>
+              <w:instrText xml:space="preserve"> PAGEREF _Toc156510594 \h </w:instrText>
+            </w:r>
+            <w:r>
+              <w:rPr>
+                <w:noProof/>
+                <w:webHidden/>
+              </w:rPr>
+            </w:r>
+            <w:r>
+              <w:rPr>
+                <w:noProof/>
+                <w:webHidden/>
+              </w:rPr>
+              <w:fldChar w:fldCharType="separate"/>
+            </w:r>
+            <w:r>
+              <w:rPr>
+                <w:noProof/>
+                <w:webHidden/>
+              </w:rPr>
+              <w:t>3</w:t>
+            </w:r>
+            <w:r>
+              <w:rPr>
+                <w:noProof/>
+                <w:webHidden/>
+              </w:rPr>
+              <w:fldChar w:fldCharType="end"/>
+            </w:r>
+          </w:hyperlink>
+        </w:p>
+        <w:p>
+          <w:pPr>
+            <w:pStyle w:val="Verzeichnis2"/>
+            <w:rPr>
+              <w:rFonts w:eastAsiaTheme="minorEastAsia"/>
+              <w:noProof/>
+              <w:lang w:eastAsia="de-DE"/>
+            </w:rPr>
+          </w:pPr>
+          <w:hyperlink w:anchor="_Toc156510595" w:history="1">
+            <w:r>
+              <w:rPr>
+                <w:rStyle w:val="Hyperlink"/>
+                <w:rFonts w:ascii="Arial" w:eastAsia="Arial" w:hAnsi="Arial" w:cs="Arial"/>
+                <w:noProof/>
+              </w:rPr>
+              <w:t>b.</w:t>
+            </w:r>
+            <w:r>
+              <w:rPr>
+                <w:rFonts w:eastAsiaTheme="minorEastAsia"/>
+                <w:noProof/>
+                <w:lang w:eastAsia="de-DE"/>
+              </w:rPr>
+              <w:tab/>
+            </w:r>
+            <w:r>
+              <w:rPr>
+                <w:rStyle w:val="Hyperlink"/>
+                <w:rFonts w:ascii="Arial" w:eastAsia="Arial" w:hAnsi="Arial" w:cs="Arial"/>
+                <w:noProof/>
+              </w:rPr>
+              <w:t>Variable Angabe</w:t>
+            </w:r>
+            <w:r>
+              <w:rPr>
+                <w:noProof/>
+                <w:webHidden/>
+              </w:rPr>
+              <w:tab/>
+            </w:r>
+            <w:r>
+              <w:rPr>
+                <w:noProof/>
+                <w:webHidden/>
+              </w:rPr>
+              <w:fldChar w:fldCharType="begin"/>
+            </w:r>
+            <w:r>
+              <w:rPr>
+                <w:noProof/>
+                <w:webHidden/>
+              </w:rPr>
+              <w:instrText xml:space="preserve"> PAGEREF _Toc156510595 \h </w:instrText>
+            </w:r>
+            <w:r>
+              <w:rPr>
+                <w:noProof/>
+                <w:webHidden/>
+              </w:rPr>
+            </w:r>
+            <w:r>
+              <w:rPr>
+                <w:noProof/>
+                <w:webHidden/>
+              </w:rPr>
+              <w:fldChar w:fldCharType="separate"/>
+            </w:r>
+            <w:r>
+              <w:rPr>
+                <w:noProof/>
+                <w:webHidden/>
+              </w:rPr>
+              <w:t>3</w:t>
+            </w:r>
+            <w:r>
+              <w:rPr>
+                <w:noProof/>
+                <w:webHidden/>
+              </w:rPr>
+              <w:fldChar w:fldCharType="end"/>
+            </w:r>
+          </w:hyperlink>
+        </w:p>
+        <w:p>
+          <w:pPr>
+            <w:pStyle w:val="Verzeichnis2"/>
+            <w:rPr>
+              <w:rFonts w:eastAsiaTheme="minorEastAsia"/>
+              <w:noProof/>
+              <w:lang w:eastAsia="de-DE"/>
+            </w:rPr>
+          </w:pPr>
+          <w:hyperlink w:anchor="_Toc156510596" w:history="1">
+            <w:r>
+              <w:rPr>
+                <w:rStyle w:val="Hyperlink"/>
+                <w:rFonts w:ascii="Arial" w:eastAsia="Arial" w:hAnsi="Arial" w:cs="Arial"/>
+                <w:noProof/>
+              </w:rPr>
+              <w:t>c.</w:t>
+            </w:r>
+            <w:r>
+              <w:rPr>
+                <w:rFonts w:eastAsiaTheme="minorEastAsia"/>
+                <w:noProof/>
+                <w:lang w:eastAsia="de-DE"/>
+              </w:rPr>
+              <w:tab/>
+            </w:r>
+            <w:r>
+              <w:rPr>
+                <w:rStyle w:val="Hyperlink"/>
+                <w:rFonts w:ascii="Arial" w:eastAsia="Arial" w:hAnsi="Arial" w:cs="Arial"/>
+                <w:noProof/>
+              </w:rPr>
+              <w:t>Buchstabe Angabe</w:t>
+            </w:r>
+            <w:r>
+              <w:rPr>
+                <w:noProof/>
+                <w:webHidden/>
+              </w:rPr>
+              <w:tab/>
+            </w:r>
+            <w:r>
+              <w:rPr>
+                <w:noProof/>
+                <w:webHidden/>
+              </w:rPr>
+              <w:fldChar w:fldCharType="begin"/>
+            </w:r>
+            <w:r>
+              <w:rPr>
+                <w:noProof/>
+                <w:webHidden/>
+              </w:rPr>
+              <w:instrText xml:space="preserve"> PAGEREF _Toc156510596 \h </w:instrText>
+            </w:r>
+            <w:r>
+              <w:rPr>
+                <w:noProof/>
+                <w:webHidden/>
+              </w:rPr>
+            </w:r>
+            <w:r>
+              <w:rPr>
+                <w:noProof/>
+                <w:webHidden/>
+              </w:rPr>
+              <w:fldChar w:fldCharType="separate"/>
+            </w:r>
+            <w:r>
+              <w:rPr>
+                <w:noProof/>
+                <w:webHidden/>
+              </w:rPr>
+              <w:t>3</w:t>
+            </w:r>
+            <w:r>
+              <w:rPr>
+                <w:noProof/>
+                <w:webHidden/>
+              </w:rPr>
+              <w:fldChar w:fldCharType="end"/>
+            </w:r>
+          </w:hyperlink>
+        </w:p>
+        <w:p>
+          <w:pPr>
+            <w:pStyle w:val="Verzeichnis2"/>
+            <w:rPr>
+              <w:rFonts w:eastAsiaTheme="minorEastAsia"/>
+              <w:noProof/>
+              <w:lang w:eastAsia="de-DE"/>
+            </w:rPr>
+          </w:pPr>
+          <w:hyperlink w:anchor="_Toc156510597" w:history="1">
+            <w:r>
+              <w:rPr>
+                <w:rStyle w:val="Hyperlink"/>
+                <w:rFonts w:ascii="Arial" w:eastAsia="Arial" w:hAnsi="Arial" w:cs="Arial"/>
+                <w:noProof/>
+              </w:rPr>
+              <w:t>d.</w:t>
+            </w:r>
+            <w:r>
+              <w:rPr>
+                <w:rFonts w:eastAsiaTheme="minorEastAsia"/>
+                <w:noProof/>
+                <w:lang w:eastAsia="de-DE"/>
+              </w:rPr>
+              <w:tab/>
+            </w:r>
+            <w:r>
+              <w:rPr>
+                <w:rStyle w:val="Hyperlink"/>
+                <w:rFonts w:ascii="Arial" w:eastAsia="Arial" w:hAnsi="Arial" w:cs="Arial"/>
+                <w:noProof/>
+              </w:rPr>
+              <w:t>Startsymbol</w:t>
+            </w:r>
+            <w:r>
+              <w:rPr>
+                <w:noProof/>
+                <w:webHidden/>
+              </w:rPr>
+              <w:tab/>
+            </w:r>
+            <w:r>
+              <w:rPr>
+                <w:noProof/>
+                <w:webHidden/>
+              </w:rPr>
+              <w:fldChar w:fldCharType="begin"/>
+            </w:r>
+            <w:r>
+              <w:rPr>
+                <w:noProof/>
+                <w:webHidden/>
+              </w:rPr>
+              <w:instrText xml:space="preserve"> PAGEREF _Toc156510597 \h </w:instrText>
+            </w:r>
+            <w:r>
+              <w:rPr>
+                <w:noProof/>
+                <w:webHidden/>
+              </w:rPr>
+            </w:r>
+            <w:r>
+              <w:rPr>
+                <w:noProof/>
+                <w:webHidden/>
+              </w:rPr>
+              <w:fldChar w:fldCharType="separate"/>
+            </w:r>
+            <w:r>
+              <w:rPr>
+                <w:noProof/>
+                <w:webHidden/>
+              </w:rPr>
+              <w:t>3</w:t>
+            </w:r>
+            <w:r>
+              <w:rPr>
+                <w:noProof/>
+                <w:webHidden/>
+              </w:rPr>
+              <w:fldChar w:fldCharType="end"/>
+            </w:r>
+          </w:hyperlink>
+        </w:p>
+        <w:p>
+          <w:pPr>
+            <w:pStyle w:val="Verzeichnis2"/>
+            <w:rPr>
+              <w:rFonts w:eastAsiaTheme="minorEastAsia"/>
+              <w:noProof/>
+              <w:lang w:eastAsia="de-DE"/>
+            </w:rPr>
+          </w:pPr>
+          <w:hyperlink w:anchor="_Toc156510598" w:history="1">
+            <w:r>
+              <w:rPr>
+                <w:rStyle w:val="Hyperlink"/>
+                <w:rFonts w:ascii="Arial" w:eastAsia="Arial" w:hAnsi="Arial" w:cs="Arial"/>
+                <w:noProof/>
+              </w:rPr>
+              <w:t>e.</w:t>
+            </w:r>
+            <w:r>
+              <w:rPr>
+                <w:rFonts w:eastAsiaTheme="minorEastAsia"/>
+                <w:noProof/>
+                <w:lang w:eastAsia="de-DE"/>
+              </w:rPr>
+              <w:tab/>
+            </w:r>
+            <w:r>
+              <w:rPr>
+                <w:rStyle w:val="Hyperlink"/>
+                <w:rFonts w:ascii="Arial" w:eastAsia="Arial" w:hAnsi="Arial" w:cs="Arial"/>
+                <w:noProof/>
+              </w:rPr>
+              <w:t>Beispiel aus Aufgabe 01</w:t>
+            </w:r>
+            <w:r>
+              <w:rPr>
+                <w:noProof/>
+                <w:webHidden/>
+              </w:rPr>
+              <w:tab/>
+            </w:r>
+            <w:r>
+              <w:rPr>
+                <w:noProof/>
+                <w:webHidden/>
+              </w:rPr>
+              <w:fldChar w:fldCharType="begin"/>
+            </w:r>
+            <w:r>
+              <w:rPr>
+                <w:noProof/>
+                <w:webHidden/>
+              </w:rPr>
+              <w:instrText xml:space="preserve"> PAGEREF _Toc156510598 \h </w:instrText>
+            </w:r>
+            <w:r>
+              <w:rPr>
+                <w:noProof/>
+                <w:webHidden/>
+              </w:rPr>
+            </w:r>
+            <w:r>
+              <w:rPr>
+                <w:noProof/>
+                <w:webHidden/>
+              </w:rPr>
+              <w:fldChar w:fldCharType="separate"/>
+            </w:r>
+            <w:r>
+              <w:rPr>
+                <w:noProof/>
+                <w:webHidden/>
+              </w:rPr>
+              <w:t>3</w:t>
+            </w:r>
+            <w:r>
+              <w:rPr>
+                <w:noProof/>
+                <w:webHidden/>
+              </w:rPr>
+              <w:fldChar w:fldCharType="end"/>
+            </w:r>
+          </w:hyperlink>
+        </w:p>
+        <w:p>
+          <w:pPr>
+            <w:pStyle w:val="Verzeichnis2"/>
+            <w:rPr>
+              <w:rFonts w:eastAsiaTheme="minorEastAsia"/>
+              <w:noProof/>
+              <w:lang w:eastAsia="de-DE"/>
+            </w:rPr>
+          </w:pPr>
+          <w:hyperlink w:anchor="_Toc156510599" w:history="1">
+            <w:r>
+              <w:rPr>
+                <w:rStyle w:val="Hyperlink"/>
+                <w:rFonts w:ascii="Arial" w:eastAsia="Arial" w:hAnsi="Arial" w:cs="Arial"/>
+                <w:noProof/>
+              </w:rPr>
+              <w:t>II.</w:t>
+            </w:r>
+            <w:r>
+              <w:rPr>
+                <w:rFonts w:eastAsiaTheme="minorEastAsia"/>
+                <w:noProof/>
+                <w:lang w:eastAsia="de-DE"/>
+              </w:rPr>
+              <w:tab/>
+            </w:r>
+            <w:r>
+              <w:rPr>
+                <w:rStyle w:val="Hyperlink"/>
+                <w:rFonts w:ascii="Arial" w:eastAsia="Arial" w:hAnsi="Arial" w:cs="Arial"/>
+                <w:noProof/>
+              </w:rPr>
+              <w:t>Literaturverzeichnis</w:t>
+            </w:r>
+            <w:r>
+              <w:rPr>
+                <w:noProof/>
+                <w:webHidden/>
+              </w:rPr>
+              <w:tab/>
+            </w:r>
+            <w:r>
+              <w:rPr>
+                <w:noProof/>
+                <w:webHidden/>
+              </w:rPr>
+              <w:fldChar w:fldCharType="begin"/>
+            </w:r>
+            <w:r>
+              <w:rPr>
+                <w:noProof/>
+                <w:webHidden/>
+              </w:rPr>
+              <w:instrText xml:space="preserve"> PAGEREF _Toc156510599 \h </w:instrText>
+            </w:r>
+            <w:r>
+              <w:rPr>
+                <w:noProof/>
+                <w:webHidden/>
+              </w:rPr>
+            </w:r>
+            <w:r>
+              <w:rPr>
+                <w:noProof/>
+                <w:webHidden/>
+              </w:rPr>
+              <w:fldChar w:fldCharType="separate"/>
+            </w:r>
+            <w:r>
+              <w:rPr>
+                <w:noProof/>
+                <w:webHidden/>
+              </w:rPr>
+              <w:t>4</w:t>
+            </w:r>
+            <w:r>
+              <w:rPr>
+                <w:noProof/>
+                <w:webHidden/>
+              </w:rPr>
+              <w:fldChar w:fldCharType="end"/>
+            </w:r>
+          </w:hyperlink>
+        </w:p>
+        <w:p>
+          <w:r>
+            <w:rPr>
+              <w:b/>
+              <w:bCs/>
+            </w:rPr>
+            <w:fldChar w:fldCharType="end"/>
+          </w:r>
+        </w:p>
+      </w:sdtContent>
+    </w:sdt>
+    <w:p>
+      <w:pPr>
+        <w:rPr>
+          <w:rFonts w:ascii="Arial" w:eastAsia="Arial" w:hAnsi="Arial" w:cs="Arial"/>
+          <w:color w:val="000000" w:themeColor="text1"/>
+          <w:sz w:val="24"/>
+          <w:szCs w:val="24"/>
+        </w:rPr>
+      </w:pPr>
+      <w:r>
+        <w:rPr>
+          <w:rFonts w:ascii="Arial" w:eastAsia="Arial" w:hAnsi="Arial" w:cs="Arial"/>
+          <w:color w:val="000000" w:themeColor="text1"/>
+          <w:sz w:val="24"/>
+          <w:szCs w:val="24"/>
+        </w:rPr>
+        <w:br w:type="page"/>
+      </w:r>
+    </w:p>
+    <w:p>
+      <w:pPr>
         <w:ind w:left="2832" w:firstLine="708"/>
         <w:rPr>
           <w:rFonts w:ascii="Arial" w:eastAsia="Arial" w:hAnsi="Arial" w:cs="Arial"/>
@@ -600,91 +1267,6 @@
           <w:szCs w:val="24"/>
         </w:rPr>
       </w:pPr>
-    </w:p>
-    <w:p>
-      <w:pPr>
-        <w:ind w:left="2832" w:firstLine="708"/>
-        <w:rPr>
-          <w:rFonts w:ascii="Arial" w:eastAsia="Arial" w:hAnsi="Arial" w:cs="Arial"/>
-          <w:color w:val="000000" w:themeColor="text1"/>
-          <w:sz w:val="24"/>
-          <w:szCs w:val="24"/>
-        </w:rPr>
-      </w:pPr>
-    </w:p>
-    <w:p>
-      <w:pPr>
-        <w:ind w:left="2832" w:firstLine="708"/>
-        <w:rPr>
-          <w:rFonts w:ascii="Arial" w:eastAsia="Arial" w:hAnsi="Arial" w:cs="Arial"/>
-          <w:color w:val="000000" w:themeColor="text1"/>
-          <w:sz w:val="24"/>
-          <w:szCs w:val="24"/>
-        </w:rPr>
-      </w:pPr>
-    </w:p>
-    <w:p>
-      <w:pPr>
-        <w:ind w:left="2832" w:firstLine="708"/>
-        <w:rPr>
-          <w:rFonts w:ascii="Arial" w:eastAsia="Arial" w:hAnsi="Arial" w:cs="Arial"/>
-          <w:color w:val="000000" w:themeColor="text1"/>
-          <w:sz w:val="24"/>
-          <w:szCs w:val="24"/>
-        </w:rPr>
-      </w:pPr>
-    </w:p>
-    <w:p>
-      <w:pPr>
-        <w:ind w:left="2832" w:firstLine="708"/>
-        <w:rPr>
-          <w:rFonts w:ascii="Arial" w:eastAsia="Arial" w:hAnsi="Arial" w:cs="Arial"/>
-          <w:color w:val="000000" w:themeColor="text1"/>
-          <w:sz w:val="24"/>
-          <w:szCs w:val="24"/>
-        </w:rPr>
-      </w:pPr>
-    </w:p>
-    <w:p>
-      <w:pPr>
-        <w:ind w:left="2832" w:firstLine="708"/>
-        <w:rPr>
-          <w:rFonts w:ascii="Arial" w:eastAsia="Arial" w:hAnsi="Arial" w:cs="Arial"/>
-          <w:color w:val="000000" w:themeColor="text1"/>
-          <w:sz w:val="24"/>
-          <w:szCs w:val="24"/>
-        </w:rPr>
-      </w:pPr>
-    </w:p>
-    <w:p>
-      <w:pPr>
-        <w:ind w:left="2832" w:firstLine="708"/>
-        <w:rPr>
-          <w:rFonts w:ascii="Arial" w:eastAsia="Arial" w:hAnsi="Arial" w:cs="Arial"/>
-          <w:color w:val="000000" w:themeColor="text1"/>
-          <w:sz w:val="24"/>
-          <w:szCs w:val="24"/>
-        </w:rPr>
-      </w:pPr>
-    </w:p>
-    <w:p>
-      <w:pPr>
-        <w:ind w:left="2832" w:firstLine="708"/>
-        <w:rPr>
-          <w:rFonts w:ascii="Arial" w:eastAsia="Arial" w:hAnsi="Arial" w:cs="Arial"/>
-          <w:color w:val="000000" w:themeColor="text1"/>
-          <w:sz w:val="24"/>
-          <w:szCs w:val="24"/>
-        </w:rPr>
-      </w:pPr>
-      <w:r>
-        <w:rPr>
-          <w:rFonts w:ascii="Arial" w:eastAsia="Arial" w:hAnsi="Arial" w:cs="Arial"/>
-          <w:sz w:val="24"/>
-          <w:szCs w:val="24"/>
-        </w:rPr>
-        <w:t>Inhaltsverzeichnis</w:t>
-      </w:r>
     </w:p>
     <w:p>
       <w:pPr>
@@ -734,6 +1316,7 @@
           <w:szCs w:val="24"/>
         </w:rPr>
       </w:pPr>
+      <w:bookmarkStart w:id="0" w:name="_Toc156510593"/>
       <w:r>
         <w:rPr>
           <w:rFonts w:ascii="Arial" w:eastAsia="Arial" w:hAnsi="Arial" w:cs="Arial"/>
@@ -743,6 +1326,7 @@
         </w:rPr>
         <w:t xml:space="preserve">Aufgabe </w:t>
       </w:r>
+      <w:bookmarkEnd w:id="0"/>
       <w:r>
         <w:rPr>
           <w:rFonts w:ascii="Arial" w:eastAsia="Arial" w:hAnsi="Arial" w:cs="Arial"/>
@@ -750,11 +1334,15 @@
           <w:sz w:val="24"/>
           <w:szCs w:val="24"/>
         </w:rPr>
-        <w:t>2</w:t>
+        <w:t>1</w:t>
       </w:r>
     </w:p>
     <w:p/>
-    <w:p/>
+    <w:p>
+      <w:r>
+        <w:t>Bei dieser Aufgabe geht es darum, dass wir uns eine Folge aus der Sammlung OEIS aussuchen, beschreiben und ein Programm in der Sprach LOOP schreiben, dass die Folgenglieder berechnet.</w:t>
+      </w:r>
+    </w:p>
     <w:p>
       <w:pPr>
         <w:rPr>
@@ -785,1146 +1373,25 @@
           <w:sz w:val="24"/>
           <w:szCs w:val="24"/>
         </w:rPr>
-        <w:t xml:space="preserve">BNF-Regeln von RFC </w:t>
-      </w:r>
-      <w:r>
-        <w:rPr>
-          <w:rFonts w:ascii="Arial" w:eastAsia="Arial" w:hAnsi="Arial" w:cs="Arial"/>
-          <w:color w:val="auto"/>
-          <w:sz w:val="24"/>
-          <w:szCs w:val="24"/>
-        </w:rPr>
-        <w:t>7807</w:t>
-      </w:r>
-    </w:p>
-    <w:p>
-      <w:pPr>
-        <w:rPr>
-          <w:rFonts w:ascii="Arial" w:eastAsia="Arial" w:hAnsi="Arial" w:cs="Arial"/>
-          <w:sz w:val="24"/>
-          <w:szCs w:val="24"/>
-        </w:rPr>
-      </w:pPr>
-    </w:p>
-    <w:p>
-      <w:pPr>
-        <w:pStyle w:val="Listenabsatz"/>
-        <w:numPr>
-          <w:ilvl w:val="0"/>
-          <w:numId w:val="12"/>
-        </w:numPr>
-        <w:rPr>
-          <w:rFonts w:ascii="Courier New" w:eastAsia="Times New Roman" w:hAnsi="Courier New" w:cs="Courier New"/>
-          <w:b/>
-          <w:color w:val="000000"/>
-          <w:sz w:val="20"/>
-          <w:szCs w:val="20"/>
-          <w:lang w:eastAsia="de-DE"/>
-        </w:rPr>
-      </w:pPr>
-      <w:r>
-        <w:rPr>
-          <w:b/>
-        </w:rPr>
-        <w:t>&lt;</w:t>
-      </w:r>
-      <w:proofErr w:type="spellStart"/>
-      <w:r>
-        <w:rPr>
-          <w:b/>
-        </w:rPr>
-        <w:t>problem+json</w:t>
-      </w:r>
-      <w:proofErr w:type="spellEnd"/>
-      <w:proofErr w:type="gramStart"/>
-      <w:r>
-        <w:rPr>
-          <w:b/>
-        </w:rPr>
-        <w:t>&gt; ::=</w:t>
-      </w:r>
-      <w:proofErr w:type="gramEnd"/>
-      <w:r>
-        <w:rPr>
-          <w:b/>
-        </w:rPr>
+        <w:t>OEIS-Auswahl</w:t>
+      </w:r>
+    </w:p>
+    <w:p/>
+    <w:p>
+      <w:r>
+        <w:t>Es stehen uns für die Aufgabe eine Vielzahl von OIES zur Verfügung, allerdings dürfen wir nur eins davon verwende</w:t>
+      </w:r>
+      <w:r>
+        <w:t xml:space="preserve">n. Hierbei haben wir uns für OEIS </w:t>
+      </w:r>
+      <w:r>
+        <w:t>A006037</w:t>
+      </w:r>
+      <w:r>
         <w:t xml:space="preserve"> </w:t>
       </w:r>
       <w:r>
-        <w:rPr>
-          <w:rFonts w:ascii="Courier New" w:eastAsia="Times New Roman" w:hAnsi="Courier New" w:cs="Courier New"/>
-          <w:b/>
-          <w:color w:val="000000"/>
-          <w:sz w:val="20"/>
-          <w:szCs w:val="20"/>
-          <w:lang w:eastAsia="de-DE"/>
-        </w:rPr>
-        <w:t>"{"</w:t>
-      </w:r>
-      <w:r>
-        <w:rPr>
-          <w:rFonts w:ascii="Courier New" w:eastAsia="Times New Roman" w:hAnsi="Courier New" w:cs="Courier New"/>
-          <w:b/>
-          <w:color w:val="000000"/>
-          <w:sz w:val="20"/>
-          <w:szCs w:val="20"/>
-          <w:lang w:eastAsia="de-DE"/>
-        </w:rPr>
-        <w:t xml:space="preserve"> </w:t>
-      </w:r>
-      <w:r>
-        <w:rPr>
-          <w:rFonts w:ascii="Courier New" w:eastAsia="Times New Roman" w:hAnsi="Courier New" w:cs="Courier New"/>
-          <w:b/>
-          <w:color w:val="000000"/>
-          <w:sz w:val="20"/>
-          <w:szCs w:val="20"/>
-          <w:lang w:eastAsia="de-DE"/>
-        </w:rPr>
-        <w:t>&lt;type&gt; "," &lt;title&gt; "," &lt;</w:t>
-      </w:r>
-      <w:proofErr w:type="spellStart"/>
-      <w:r>
-        <w:rPr>
-          <w:rFonts w:ascii="Courier New" w:eastAsia="Times New Roman" w:hAnsi="Courier New" w:cs="Courier New"/>
-          <w:b/>
-          <w:color w:val="000000"/>
-          <w:sz w:val="20"/>
-          <w:szCs w:val="20"/>
-          <w:lang w:eastAsia="de-DE"/>
-        </w:rPr>
-        <w:t>detail</w:t>
-      </w:r>
-      <w:proofErr w:type="spellEnd"/>
-      <w:r>
-        <w:rPr>
-          <w:rFonts w:ascii="Courier New" w:eastAsia="Times New Roman" w:hAnsi="Courier New" w:cs="Courier New"/>
-          <w:b/>
-          <w:color w:val="000000"/>
-          <w:sz w:val="20"/>
-          <w:szCs w:val="20"/>
-          <w:lang w:eastAsia="de-DE"/>
-        </w:rPr>
-        <w:t>&gt; "," &lt;</w:t>
-      </w:r>
-      <w:proofErr w:type="spellStart"/>
-      <w:r>
-        <w:rPr>
-          <w:rFonts w:ascii="Courier New" w:eastAsia="Times New Roman" w:hAnsi="Courier New" w:cs="Courier New"/>
-          <w:b/>
-          <w:color w:val="000000"/>
-          <w:sz w:val="20"/>
-          <w:szCs w:val="20"/>
-          <w:lang w:eastAsia="de-DE"/>
-        </w:rPr>
-        <w:t>instance</w:t>
-      </w:r>
-      <w:proofErr w:type="spellEnd"/>
-      <w:r>
-        <w:rPr>
-          <w:rFonts w:ascii="Courier New" w:eastAsia="Times New Roman" w:hAnsi="Courier New" w:cs="Courier New"/>
-          <w:b/>
-          <w:color w:val="000000"/>
-          <w:sz w:val="20"/>
-          <w:szCs w:val="20"/>
-          <w:lang w:eastAsia="de-DE"/>
-        </w:rPr>
-        <w:t xml:space="preserve">&gt; </w:t>
-      </w:r>
-      <w:r>
-        <w:rPr>
-          <w:rFonts w:ascii="Courier New" w:eastAsia="Times New Roman" w:hAnsi="Courier New" w:cs="Courier New"/>
-          <w:b/>
-          <w:color w:val="000000"/>
-          <w:sz w:val="20"/>
-          <w:szCs w:val="20"/>
-          <w:lang w:eastAsia="de-DE"/>
-        </w:rPr>
-        <w:t>"}"</w:t>
-      </w:r>
-    </w:p>
-    <w:p>
-      <w:pPr>
-        <w:pStyle w:val="Listenabsatz"/>
-        <w:numPr>
-          <w:ilvl w:val="0"/>
-          <w:numId w:val="12"/>
-        </w:numPr>
-        <w:rPr>
-          <w:rFonts w:ascii="Courier New" w:eastAsia="Times New Roman" w:hAnsi="Courier New" w:cs="Courier New"/>
-          <w:b/>
-          <w:color w:val="000000"/>
-          <w:sz w:val="20"/>
-          <w:szCs w:val="20"/>
-          <w:lang w:eastAsia="de-DE"/>
-        </w:rPr>
-      </w:pPr>
-      <w:r>
-        <w:rPr>
-          <w:b/>
-        </w:rPr>
-        <w:t>&lt;type</w:t>
-      </w:r>
-      <w:proofErr w:type="gramStart"/>
-      <w:r>
-        <w:rPr>
-          <w:b/>
-        </w:rPr>
-        <w:t>&gt; ::=</w:t>
-      </w:r>
-      <w:proofErr w:type="gramEnd"/>
-      <w:r>
-        <w:rPr>
-          <w:rFonts w:ascii="Courier New" w:eastAsia="Times New Roman" w:hAnsi="Courier New" w:cs="Courier New"/>
-          <w:b/>
-          <w:color w:val="000000"/>
-          <w:sz w:val="20"/>
-          <w:szCs w:val="20"/>
-          <w:lang w:eastAsia="de-DE"/>
-        </w:rPr>
-        <w:t xml:space="preserve"> &lt;</w:t>
-      </w:r>
-      <w:proofErr w:type="spellStart"/>
-      <w:r>
-        <w:rPr>
-          <w:rFonts w:ascii="Courier New" w:eastAsia="Times New Roman" w:hAnsi="Courier New" w:cs="Courier New"/>
-          <w:b/>
-          <w:color w:val="000000"/>
-          <w:sz w:val="20"/>
-          <w:szCs w:val="20"/>
-          <w:lang w:eastAsia="de-DE"/>
-        </w:rPr>
-        <w:t>string</w:t>
-      </w:r>
-      <w:proofErr w:type="spellEnd"/>
-      <w:r>
-        <w:rPr>
-          <w:rFonts w:ascii="Courier New" w:eastAsia="Times New Roman" w:hAnsi="Courier New" w:cs="Courier New"/>
-          <w:b/>
-          <w:color w:val="000000"/>
-          <w:sz w:val="20"/>
-          <w:szCs w:val="20"/>
-          <w:lang w:eastAsia="de-DE"/>
-        </w:rPr>
-        <w:t>&gt; ":" &lt;</w:t>
-      </w:r>
-      <w:proofErr w:type="spellStart"/>
-      <w:r>
-        <w:rPr>
-          <w:rFonts w:ascii="Courier New" w:eastAsia="Times New Roman" w:hAnsi="Courier New" w:cs="Courier New"/>
-          <w:b/>
-          <w:color w:val="000000"/>
-          <w:sz w:val="20"/>
-          <w:szCs w:val="20"/>
-          <w:lang w:eastAsia="de-DE"/>
-        </w:rPr>
-        <w:t>uri</w:t>
-      </w:r>
-      <w:proofErr w:type="spellEnd"/>
-      <w:r>
-        <w:rPr>
-          <w:rFonts w:ascii="Courier New" w:eastAsia="Times New Roman" w:hAnsi="Courier New" w:cs="Courier New"/>
-          <w:b/>
-          <w:color w:val="000000"/>
-          <w:sz w:val="20"/>
-          <w:szCs w:val="20"/>
-          <w:lang w:eastAsia="de-DE"/>
-        </w:rPr>
-        <w:t>&gt;</w:t>
-      </w:r>
-      <w:r>
-        <w:rPr>
-          <w:rFonts w:ascii="Courier New" w:eastAsia="Times New Roman" w:hAnsi="Courier New" w:cs="Courier New"/>
-          <w:b/>
-          <w:color w:val="000000"/>
-          <w:sz w:val="20"/>
-          <w:szCs w:val="20"/>
-          <w:lang w:eastAsia="de-DE"/>
-        </w:rPr>
-        <w:t xml:space="preserve"> &lt;</w:t>
-      </w:r>
-      <w:proofErr w:type="spellStart"/>
-      <w:r>
-        <w:rPr>
-          <w:rFonts w:ascii="Courier New" w:eastAsia="Times New Roman" w:hAnsi="Courier New" w:cs="Courier New"/>
-          <w:b/>
-          <w:color w:val="000000"/>
-          <w:sz w:val="20"/>
-          <w:szCs w:val="20"/>
-          <w:lang w:eastAsia="de-DE"/>
-        </w:rPr>
-        <w:t>string</w:t>
-      </w:r>
-      <w:proofErr w:type="spellEnd"/>
-      <w:r>
-        <w:rPr>
-          <w:rFonts w:ascii="Courier New" w:eastAsia="Times New Roman" w:hAnsi="Courier New" w:cs="Courier New"/>
-          <w:b/>
-          <w:color w:val="000000"/>
-          <w:sz w:val="20"/>
-          <w:szCs w:val="20"/>
-          <w:lang w:eastAsia="de-DE"/>
-        </w:rPr>
-        <w:t>&gt;</w:t>
-      </w:r>
-    </w:p>
-    <w:p>
-      <w:pPr>
-        <w:pStyle w:val="Listenabsatz"/>
-        <w:numPr>
-          <w:ilvl w:val="0"/>
-          <w:numId w:val="12"/>
-        </w:numPr>
-        <w:rPr>
-          <w:rFonts w:ascii="Courier New" w:eastAsia="Times New Roman" w:hAnsi="Courier New" w:cs="Courier New"/>
-          <w:b/>
-          <w:color w:val="000000"/>
-          <w:sz w:val="20"/>
-          <w:szCs w:val="20"/>
-          <w:lang w:eastAsia="de-DE"/>
-        </w:rPr>
-      </w:pPr>
-      <w:r>
-        <w:rPr>
-          <w:b/>
-        </w:rPr>
-        <w:t>&lt;</w:t>
-      </w:r>
-      <w:proofErr w:type="spellStart"/>
-      <w:r>
-        <w:rPr>
-          <w:b/>
-        </w:rPr>
-        <w:t>string</w:t>
-      </w:r>
-      <w:proofErr w:type="spellEnd"/>
-      <w:proofErr w:type="gramStart"/>
-      <w:r>
-        <w:rPr>
-          <w:b/>
-        </w:rPr>
-        <w:t>&gt;::</w:t>
-      </w:r>
-      <w:proofErr w:type="gramEnd"/>
-      <w:r>
-        <w:rPr>
-          <w:b/>
-        </w:rPr>
-        <w:t>= &lt;</w:t>
-      </w:r>
-      <w:proofErr w:type="spellStart"/>
-      <w:r>
-        <w:rPr>
-          <w:b/>
-        </w:rPr>
-        <w:t>char</w:t>
-      </w:r>
-      <w:proofErr w:type="spellEnd"/>
-      <w:r>
-        <w:rPr>
-          <w:b/>
-        </w:rPr>
-        <w:t>&gt;|</w:t>
-      </w:r>
-      <w:r>
-        <w:rPr>
-          <w:rFonts w:ascii="Courier New" w:eastAsia="Times New Roman" w:hAnsi="Courier New" w:cs="Courier New"/>
-          <w:b/>
-          <w:color w:val="000000"/>
-          <w:sz w:val="20"/>
-          <w:szCs w:val="20"/>
-          <w:lang w:eastAsia="de-DE"/>
-        </w:rPr>
-        <w:t>"."|"("|")"|"["|"]"|"{"|"}"|" "|"!"|"/"| "\"| "?"</w:t>
-      </w:r>
-      <w:r>
-        <w:rPr>
-          <w:rFonts w:ascii="Courier New" w:eastAsia="Times New Roman" w:hAnsi="Courier New" w:cs="Courier New"/>
-          <w:b/>
-          <w:color w:val="000000"/>
-          <w:sz w:val="20"/>
-          <w:szCs w:val="20"/>
-          <w:lang w:eastAsia="de-DE"/>
-        </w:rPr>
-        <w:t xml:space="preserve"> | </w:t>
-      </w:r>
-      <w:r>
-        <w:rPr>
-          <w:rFonts w:ascii="Courier New" w:eastAsia="Times New Roman" w:hAnsi="Courier New" w:cs="Courier New"/>
-          <w:b/>
-          <w:color w:val="000000"/>
-          <w:sz w:val="20"/>
-          <w:szCs w:val="20"/>
-          <w:lang w:eastAsia="de-DE"/>
-        </w:rPr>
-        <w:t>"</w:t>
-      </w:r>
-      <w:r>
-        <w:rPr>
-          <w:rFonts w:ascii="Courier New" w:eastAsia="Times New Roman" w:hAnsi="Courier New" w:cs="Courier New"/>
-          <w:b/>
-          <w:color w:val="000000"/>
-          <w:sz w:val="20"/>
-          <w:szCs w:val="20"/>
-          <w:lang w:eastAsia="de-DE"/>
-        </w:rPr>
-        <w:t>@</w:t>
-      </w:r>
-      <w:r>
-        <w:rPr>
-          <w:rFonts w:ascii="Courier New" w:eastAsia="Times New Roman" w:hAnsi="Courier New" w:cs="Courier New"/>
-          <w:b/>
-          <w:color w:val="000000"/>
-          <w:sz w:val="20"/>
-          <w:szCs w:val="20"/>
-          <w:lang w:eastAsia="de-DE"/>
-        </w:rPr>
-        <w:t>"</w:t>
-      </w:r>
-      <w:r>
-        <w:rPr>
-          <w:rFonts w:ascii="Courier New" w:eastAsia="Times New Roman" w:hAnsi="Courier New" w:cs="Courier New"/>
-          <w:b/>
-          <w:color w:val="000000"/>
-          <w:sz w:val="20"/>
-          <w:szCs w:val="20"/>
-          <w:lang w:eastAsia="de-DE"/>
-        </w:rPr>
-        <w:t xml:space="preserve"> | </w:t>
-      </w:r>
-      <w:r>
-        <w:rPr>
-          <w:rFonts w:ascii="Courier New" w:eastAsia="Times New Roman" w:hAnsi="Courier New" w:cs="Courier New"/>
-          <w:b/>
-          <w:color w:val="000000"/>
-          <w:sz w:val="20"/>
-          <w:szCs w:val="20"/>
-          <w:lang w:eastAsia="de-DE"/>
-        </w:rPr>
-        <w:t>":"</w:t>
-      </w:r>
-      <w:r>
-        <w:rPr>
-          <w:rFonts w:ascii="Courier New" w:eastAsia="Times New Roman" w:hAnsi="Courier New" w:cs="Courier New"/>
-          <w:b/>
-          <w:color w:val="000000"/>
-          <w:sz w:val="20"/>
-          <w:szCs w:val="20"/>
-          <w:lang w:eastAsia="de-DE"/>
-        </w:rPr>
-        <w:t>|</w:t>
-      </w:r>
-      <w:r>
-        <w:rPr>
-          <w:rFonts w:ascii="Courier New" w:eastAsia="Times New Roman" w:hAnsi="Courier New" w:cs="Courier New"/>
-          <w:b/>
-          <w:color w:val="000000"/>
-          <w:sz w:val="20"/>
-          <w:szCs w:val="20"/>
-          <w:lang w:eastAsia="de-DE"/>
-        </w:rPr>
-        <w:t>"</w:t>
-      </w:r>
-      <w:r>
-        <w:rPr>
-          <w:rFonts w:ascii="Courier New" w:eastAsia="Times New Roman" w:hAnsi="Courier New" w:cs="Courier New"/>
-          <w:b/>
-          <w:color w:val="000000"/>
-          <w:sz w:val="20"/>
-          <w:szCs w:val="20"/>
-          <w:lang w:eastAsia="de-DE"/>
-        </w:rPr>
-        <w:t>“</w:t>
-      </w:r>
-      <w:r>
-        <w:rPr>
-          <w:rFonts w:ascii="Courier New" w:eastAsia="Times New Roman" w:hAnsi="Courier New" w:cs="Courier New"/>
-          <w:b/>
-          <w:color w:val="000000"/>
-          <w:sz w:val="20"/>
-          <w:szCs w:val="20"/>
-          <w:lang w:eastAsia="de-DE"/>
-        </w:rPr>
-        <w:t>"</w:t>
-      </w:r>
-      <w:r>
-        <w:rPr>
-          <w:rFonts w:ascii="Courier New" w:eastAsia="Times New Roman" w:hAnsi="Courier New" w:cs="Courier New"/>
-          <w:b/>
-          <w:color w:val="000000"/>
-          <w:sz w:val="20"/>
-          <w:szCs w:val="20"/>
-          <w:lang w:eastAsia="de-DE"/>
-        </w:rPr>
-        <w:t>|&lt;</w:t>
-      </w:r>
-      <w:proofErr w:type="spellStart"/>
-      <w:r>
-        <w:rPr>
-          <w:rFonts w:ascii="Courier New" w:eastAsia="Times New Roman" w:hAnsi="Courier New" w:cs="Courier New"/>
-          <w:b/>
-          <w:color w:val="000000"/>
-          <w:sz w:val="20"/>
-          <w:szCs w:val="20"/>
-          <w:lang w:eastAsia="de-DE"/>
-        </w:rPr>
-        <w:t>string</w:t>
-      </w:r>
-      <w:proofErr w:type="spellEnd"/>
-      <w:r>
-        <w:rPr>
-          <w:rFonts w:ascii="Courier New" w:eastAsia="Times New Roman" w:hAnsi="Courier New" w:cs="Courier New"/>
-          <w:b/>
-          <w:color w:val="000000"/>
-          <w:sz w:val="20"/>
-          <w:szCs w:val="20"/>
-          <w:lang w:eastAsia="de-DE"/>
-        </w:rPr>
-        <w:t>&gt;</w:t>
-      </w:r>
-    </w:p>
-    <w:p>
-      <w:pPr>
-        <w:pStyle w:val="Listenabsatz"/>
-        <w:numPr>
-          <w:ilvl w:val="0"/>
-          <w:numId w:val="12"/>
-        </w:numPr>
-        <w:rPr>
-          <w:rFonts w:ascii="Courier New" w:eastAsia="Times New Roman" w:hAnsi="Courier New" w:cs="Courier New"/>
-          <w:b/>
-          <w:color w:val="000000"/>
-          <w:sz w:val="20"/>
-          <w:szCs w:val="20"/>
-          <w:lang w:eastAsia="de-DE"/>
-        </w:rPr>
-      </w:pPr>
-      <w:r>
-        <w:rPr>
-          <w:b/>
-        </w:rPr>
-        <w:t>&lt;</w:t>
-      </w:r>
-      <w:proofErr w:type="spellStart"/>
-      <w:r>
-        <w:rPr>
-          <w:b/>
-        </w:rPr>
-        <w:t>char</w:t>
-      </w:r>
-      <w:proofErr w:type="spellEnd"/>
-      <w:proofErr w:type="gramStart"/>
-      <w:r>
-        <w:rPr>
-          <w:b/>
-        </w:rPr>
-        <w:t>&gt;::</w:t>
-      </w:r>
-      <w:proofErr w:type="gramEnd"/>
-      <w:r>
-        <w:rPr>
-          <w:b/>
-        </w:rPr>
-        <w:t>=A|B|C|…|</w:t>
-      </w:r>
-      <w:proofErr w:type="spellStart"/>
-      <w:r>
-        <w:rPr>
-          <w:b/>
-        </w:rPr>
-        <w:t>Z|a|b|c</w:t>
-      </w:r>
-      <w:proofErr w:type="spellEnd"/>
-      <w:r>
-        <w:rPr>
-          <w:b/>
-        </w:rPr>
-        <w:t>|…|z|0|1|2|3|...|9|</w:t>
-      </w:r>
-      <w:r>
-        <w:rPr>
-          <w:rFonts w:ascii="Courier New" w:eastAsia="Times New Roman" w:hAnsi="Courier New" w:cs="Courier New"/>
-          <w:b/>
-          <w:color w:val="000000"/>
-          <w:sz w:val="20"/>
-          <w:szCs w:val="20"/>
-          <w:lang w:eastAsia="de-DE"/>
-        </w:rPr>
-        <w:t>"-"|"_"</w:t>
-      </w:r>
-      <w:r>
-        <w:rPr>
-          <w:rFonts w:ascii="Courier New" w:eastAsia="Times New Roman" w:hAnsi="Courier New" w:cs="Courier New"/>
-          <w:b/>
-          <w:color w:val="000000"/>
-          <w:sz w:val="20"/>
-          <w:szCs w:val="20"/>
-          <w:lang w:eastAsia="de-DE"/>
-        </w:rPr>
-        <w:t>|&lt;</w:t>
-      </w:r>
-      <w:proofErr w:type="spellStart"/>
-      <w:r>
-        <w:rPr>
-          <w:rFonts w:ascii="Courier New" w:eastAsia="Times New Roman" w:hAnsi="Courier New" w:cs="Courier New"/>
-          <w:b/>
-          <w:color w:val="000000"/>
-          <w:sz w:val="20"/>
-          <w:szCs w:val="20"/>
-          <w:lang w:eastAsia="de-DE"/>
-        </w:rPr>
-        <w:t>char</w:t>
-      </w:r>
-      <w:proofErr w:type="spellEnd"/>
-      <w:r>
-        <w:rPr>
-          <w:rFonts w:ascii="Courier New" w:eastAsia="Times New Roman" w:hAnsi="Courier New" w:cs="Courier New"/>
-          <w:b/>
-          <w:color w:val="000000"/>
-          <w:sz w:val="20"/>
-          <w:szCs w:val="20"/>
-          <w:lang w:eastAsia="de-DE"/>
-        </w:rPr>
-        <w:t>&gt;</w:t>
-      </w:r>
-    </w:p>
-    <w:p>
-      <w:pPr>
-        <w:pStyle w:val="Listenabsatz"/>
-        <w:numPr>
-          <w:ilvl w:val="0"/>
-          <w:numId w:val="12"/>
-        </w:numPr>
-        <w:rPr>
-          <w:rFonts w:ascii="Courier New" w:eastAsia="Times New Roman" w:hAnsi="Courier New" w:cs="Courier New"/>
-          <w:b/>
-          <w:color w:val="000000"/>
-          <w:sz w:val="20"/>
-          <w:szCs w:val="20"/>
-          <w:lang w:eastAsia="de-DE"/>
-        </w:rPr>
-      </w:pPr>
-      <w:r>
-        <w:rPr>
-          <w:b/>
-        </w:rPr>
-        <w:t>&lt;</w:t>
-      </w:r>
-      <w:proofErr w:type="spellStart"/>
-      <w:r>
-        <w:rPr>
-          <w:b/>
-        </w:rPr>
-        <w:t>uri</w:t>
-      </w:r>
-      <w:proofErr w:type="spellEnd"/>
-      <w:proofErr w:type="gramStart"/>
-      <w:r>
-        <w:rPr>
-          <w:b/>
-        </w:rPr>
-        <w:t>&gt; ::=</w:t>
-      </w:r>
-      <w:proofErr w:type="gramEnd"/>
-      <w:r>
-        <w:rPr>
-          <w:b/>
-        </w:rPr>
-        <w:t xml:space="preserve"> </w:t>
-      </w:r>
-      <w:r>
-        <w:rPr>
-          <w:rFonts w:ascii="Courier New" w:eastAsia="Times New Roman" w:hAnsi="Courier New" w:cs="Courier New"/>
-          <w:b/>
-          <w:color w:val="000000"/>
-          <w:sz w:val="20"/>
-          <w:szCs w:val="20"/>
-          <w:lang w:eastAsia="de-DE"/>
-        </w:rPr>
-        <w:t>&lt;http&gt;</w:t>
-      </w:r>
-      <w:r>
-        <w:rPr>
-          <w:rFonts w:ascii="Courier New" w:eastAsia="Times New Roman" w:hAnsi="Courier New" w:cs="Courier New"/>
-          <w:b/>
-          <w:color w:val="000000"/>
-          <w:sz w:val="20"/>
-          <w:szCs w:val="20"/>
-          <w:lang w:eastAsia="de-DE"/>
-        </w:rPr>
-        <w:t xml:space="preserve"> &lt;</w:t>
-      </w:r>
-      <w:proofErr w:type="spellStart"/>
-      <w:r>
-        <w:rPr>
-          <w:rFonts w:ascii="Courier New" w:eastAsia="Times New Roman" w:hAnsi="Courier New" w:cs="Courier New"/>
-          <w:b/>
-          <w:color w:val="000000"/>
-          <w:sz w:val="20"/>
-          <w:szCs w:val="20"/>
-          <w:lang w:eastAsia="de-DE"/>
-        </w:rPr>
-        <w:t>char</w:t>
-      </w:r>
-      <w:proofErr w:type="spellEnd"/>
-      <w:r>
-        <w:rPr>
-          <w:rFonts w:ascii="Courier New" w:eastAsia="Times New Roman" w:hAnsi="Courier New" w:cs="Courier New"/>
-          <w:b/>
-          <w:color w:val="000000"/>
-          <w:sz w:val="20"/>
-          <w:szCs w:val="20"/>
-          <w:lang w:eastAsia="de-DE"/>
-        </w:rPr>
-        <w:t>&gt; "</w:t>
-      </w:r>
-      <w:r>
-        <w:rPr>
-          <w:rFonts w:ascii="Courier New" w:eastAsia="Times New Roman" w:hAnsi="Courier New" w:cs="Courier New"/>
-          <w:b/>
-          <w:color w:val="000000"/>
-          <w:sz w:val="20"/>
-          <w:szCs w:val="20"/>
-          <w:lang w:eastAsia="de-DE"/>
-        </w:rPr>
-        <w:t>.</w:t>
-      </w:r>
-      <w:r>
-        <w:rPr>
-          <w:rFonts w:ascii="Courier New" w:eastAsia="Times New Roman" w:hAnsi="Courier New" w:cs="Courier New"/>
-          <w:b/>
-          <w:color w:val="000000"/>
-          <w:sz w:val="20"/>
-          <w:szCs w:val="20"/>
-          <w:lang w:eastAsia="de-DE"/>
-        </w:rPr>
-        <w:t>" &lt;</w:t>
-      </w:r>
-      <w:proofErr w:type="spellStart"/>
-      <w:r>
-        <w:rPr>
-          <w:rFonts w:ascii="Courier New" w:eastAsia="Times New Roman" w:hAnsi="Courier New" w:cs="Courier New"/>
-          <w:b/>
-          <w:color w:val="000000"/>
-          <w:sz w:val="20"/>
-          <w:szCs w:val="20"/>
-          <w:lang w:eastAsia="de-DE"/>
-        </w:rPr>
-        <w:t>tld</w:t>
-      </w:r>
-      <w:proofErr w:type="spellEnd"/>
-      <w:r>
-        <w:rPr>
-          <w:rFonts w:ascii="Courier New" w:eastAsia="Times New Roman" w:hAnsi="Courier New" w:cs="Courier New"/>
-          <w:b/>
-          <w:color w:val="000000"/>
-          <w:sz w:val="20"/>
-          <w:szCs w:val="20"/>
-          <w:lang w:eastAsia="de-DE"/>
-        </w:rPr>
-        <w:t xml:space="preserve">&gt; </w:t>
-      </w:r>
-      <w:r>
-        <w:rPr>
-          <w:rFonts w:ascii="Courier New" w:eastAsia="Times New Roman" w:hAnsi="Courier New" w:cs="Courier New"/>
-          <w:b/>
-          <w:color w:val="000000"/>
-          <w:sz w:val="20"/>
-          <w:szCs w:val="20"/>
-          <w:lang w:eastAsia="de-DE"/>
-        </w:rPr>
-        <w:t>&lt;</w:t>
-      </w:r>
-      <w:proofErr w:type="spellStart"/>
-      <w:r>
-        <w:rPr>
-          <w:rFonts w:ascii="Courier New" w:eastAsia="Times New Roman" w:hAnsi="Courier New" w:cs="Courier New"/>
-          <w:b/>
-          <w:color w:val="000000"/>
-          <w:sz w:val="20"/>
-          <w:szCs w:val="20"/>
-          <w:lang w:eastAsia="de-DE"/>
-        </w:rPr>
-        <w:t>string</w:t>
-      </w:r>
-      <w:proofErr w:type="spellEnd"/>
-      <w:r>
-        <w:rPr>
-          <w:rFonts w:ascii="Courier New" w:eastAsia="Times New Roman" w:hAnsi="Courier New" w:cs="Courier New"/>
-          <w:b/>
-          <w:color w:val="000000"/>
-          <w:sz w:val="20"/>
-          <w:szCs w:val="20"/>
-          <w:lang w:eastAsia="de-DE"/>
-        </w:rPr>
-        <w:t>&gt;</w:t>
-      </w:r>
-      <w:r>
-        <w:rPr>
-          <w:rFonts w:ascii="Courier New" w:eastAsia="Times New Roman" w:hAnsi="Courier New" w:cs="Courier New"/>
-          <w:b/>
-          <w:color w:val="000000"/>
-          <w:sz w:val="20"/>
-          <w:szCs w:val="20"/>
-          <w:lang w:eastAsia="de-DE"/>
-        </w:rPr>
-        <w:t xml:space="preserve"> &lt;</w:t>
-      </w:r>
-      <w:proofErr w:type="spellStart"/>
-      <w:r>
-        <w:rPr>
-          <w:rFonts w:ascii="Courier New" w:eastAsia="Times New Roman" w:hAnsi="Courier New" w:cs="Courier New"/>
-          <w:b/>
-          <w:color w:val="000000"/>
-          <w:sz w:val="20"/>
-          <w:szCs w:val="20"/>
-          <w:lang w:eastAsia="de-DE"/>
-        </w:rPr>
-        <w:t>char</w:t>
-      </w:r>
-      <w:proofErr w:type="spellEnd"/>
-      <w:r>
-        <w:rPr>
-          <w:rFonts w:ascii="Courier New" w:eastAsia="Times New Roman" w:hAnsi="Courier New" w:cs="Courier New"/>
-          <w:b/>
-          <w:color w:val="000000"/>
-          <w:sz w:val="20"/>
-          <w:szCs w:val="20"/>
-          <w:lang w:eastAsia="de-DE"/>
-        </w:rPr>
-        <w:t>&gt;</w:t>
-      </w:r>
-    </w:p>
-    <w:p>
-      <w:pPr>
-        <w:pStyle w:val="Listenabsatz"/>
-        <w:numPr>
-          <w:ilvl w:val="0"/>
-          <w:numId w:val="12"/>
-        </w:numPr>
-        <w:rPr>
-          <w:rFonts w:ascii="Courier New" w:eastAsia="Times New Roman" w:hAnsi="Courier New" w:cs="Courier New"/>
-          <w:b/>
-          <w:color w:val="000000"/>
-          <w:sz w:val="20"/>
-          <w:szCs w:val="20"/>
-          <w:lang w:eastAsia="de-DE"/>
-        </w:rPr>
-      </w:pPr>
-      <w:r>
-        <w:rPr>
-          <w:b/>
-        </w:rPr>
-        <w:t>&lt;http</w:t>
-      </w:r>
-      <w:proofErr w:type="gramStart"/>
-      <w:r>
-        <w:rPr>
-          <w:b/>
-        </w:rPr>
-        <w:t>&gt;::</w:t>
-      </w:r>
-      <w:proofErr w:type="gramEnd"/>
-      <w:r>
-        <w:rPr>
-          <w:b/>
-        </w:rPr>
-        <w:t>= https://</w:t>
-      </w:r>
-    </w:p>
-    <w:p>
-      <w:pPr>
-        <w:pStyle w:val="Listenabsatz"/>
-        <w:numPr>
-          <w:ilvl w:val="0"/>
-          <w:numId w:val="12"/>
-        </w:numPr>
-        <w:rPr>
-          <w:b/>
-        </w:rPr>
-      </w:pPr>
-      <w:r>
-        <w:rPr>
-          <w:b/>
-        </w:rPr>
-        <w:t>&lt;</w:t>
-      </w:r>
-      <w:proofErr w:type="spellStart"/>
-      <w:r>
-        <w:rPr>
-          <w:b/>
-        </w:rPr>
-        <w:t>tld</w:t>
-      </w:r>
-      <w:proofErr w:type="spellEnd"/>
-      <w:proofErr w:type="gramStart"/>
-      <w:r>
-        <w:rPr>
-          <w:b/>
-        </w:rPr>
-        <w:t>&gt;::</w:t>
-      </w:r>
-      <w:proofErr w:type="gramEnd"/>
-      <w:r>
-        <w:rPr>
-          <w:b/>
-        </w:rPr>
-        <w:t>= A|B|C|…|</w:t>
-      </w:r>
-      <w:proofErr w:type="spellStart"/>
-      <w:r>
-        <w:rPr>
-          <w:b/>
-        </w:rPr>
-        <w:t>Z|a|b|c</w:t>
-      </w:r>
-      <w:proofErr w:type="spellEnd"/>
-      <w:r>
-        <w:rPr>
-          <w:b/>
-        </w:rPr>
-        <w:t>|…|z|0|1|2|3|...|9</w:t>
-      </w:r>
-      <w:r>
-        <w:rPr>
-          <w:b/>
-        </w:rPr>
-        <w:t>|&lt;</w:t>
-      </w:r>
-      <w:proofErr w:type="spellStart"/>
-      <w:r>
-        <w:rPr>
-          <w:b/>
-        </w:rPr>
-        <w:t>tld</w:t>
-      </w:r>
-      <w:proofErr w:type="spellEnd"/>
-      <w:r>
-        <w:rPr>
-          <w:b/>
-        </w:rPr>
-        <w:t>&gt;</w:t>
-      </w:r>
-    </w:p>
-    <w:p>
-      <w:pPr>
-        <w:pStyle w:val="Listenabsatz"/>
-        <w:numPr>
-          <w:ilvl w:val="0"/>
-          <w:numId w:val="12"/>
-        </w:numPr>
-        <w:rPr>
-          <w:rFonts w:ascii="Courier New" w:eastAsia="Times New Roman" w:hAnsi="Courier New" w:cs="Courier New"/>
-          <w:b/>
-          <w:color w:val="000000"/>
-          <w:sz w:val="20"/>
-          <w:szCs w:val="20"/>
-          <w:lang w:eastAsia="de-DE"/>
-        </w:rPr>
-      </w:pPr>
-      <w:r>
-        <w:rPr>
-          <w:b/>
-        </w:rPr>
-        <w:t>&lt;title</w:t>
-      </w:r>
-      <w:proofErr w:type="gramStart"/>
-      <w:r>
-        <w:rPr>
-          <w:b/>
-        </w:rPr>
-        <w:t>&gt;::</w:t>
-      </w:r>
-      <w:proofErr w:type="gramEnd"/>
-      <w:r>
-        <w:rPr>
-          <w:b/>
-        </w:rPr>
-        <w:t xml:space="preserve">= </w:t>
-      </w:r>
-      <w:r>
-        <w:rPr>
-          <w:b/>
-        </w:rPr>
-        <w:t>&lt;</w:t>
-      </w:r>
-      <w:proofErr w:type="spellStart"/>
-      <w:r>
-        <w:rPr>
-          <w:b/>
-        </w:rPr>
-        <w:t>detail</w:t>
-      </w:r>
-      <w:proofErr w:type="spellEnd"/>
-      <w:r>
-        <w:rPr>
-          <w:b/>
-        </w:rPr>
-        <w:t>&gt;</w:t>
-      </w:r>
-    </w:p>
-    <w:p>
-      <w:pPr>
-        <w:pStyle w:val="Listenabsatz"/>
-        <w:numPr>
-          <w:ilvl w:val="0"/>
-          <w:numId w:val="12"/>
-        </w:numPr>
-        <w:rPr>
-          <w:rFonts w:ascii="Courier New" w:eastAsia="Times New Roman" w:hAnsi="Courier New" w:cs="Courier New"/>
-          <w:b/>
-          <w:color w:val="000000"/>
-          <w:sz w:val="20"/>
-          <w:szCs w:val="20"/>
-          <w:lang w:eastAsia="de-DE"/>
-        </w:rPr>
-      </w:pPr>
-      <w:r>
-        <w:rPr>
-          <w:b/>
-        </w:rPr>
-        <w:t>&lt;</w:t>
-      </w:r>
-      <w:proofErr w:type="spellStart"/>
-      <w:r>
-        <w:rPr>
-          <w:b/>
-        </w:rPr>
-        <w:t>detail</w:t>
-      </w:r>
-      <w:proofErr w:type="spellEnd"/>
-      <w:proofErr w:type="gramStart"/>
-      <w:r>
-        <w:rPr>
-          <w:b/>
-        </w:rPr>
-        <w:t>&gt;::</w:t>
-      </w:r>
-      <w:proofErr w:type="gramEnd"/>
-      <w:r>
-        <w:rPr>
-          <w:b/>
-        </w:rPr>
-        <w:t xml:space="preserve">= </w:t>
-      </w:r>
-      <w:r>
-        <w:rPr>
-          <w:b/>
-        </w:rPr>
-        <w:t>&lt;</w:t>
-      </w:r>
-      <w:proofErr w:type="spellStart"/>
-      <w:r>
-        <w:rPr>
-          <w:b/>
-        </w:rPr>
-        <w:t>instance</w:t>
-      </w:r>
-      <w:proofErr w:type="spellEnd"/>
-      <w:r>
-        <w:rPr>
-          <w:b/>
-        </w:rPr>
-        <w:t>&gt;</w:t>
-      </w:r>
-    </w:p>
-    <w:p>
-      <w:pPr>
-        <w:pStyle w:val="Listenabsatz"/>
-        <w:numPr>
-          <w:ilvl w:val="0"/>
-          <w:numId w:val="12"/>
-        </w:numPr>
-        <w:rPr>
-          <w:b/>
-        </w:rPr>
-      </w:pPr>
-      <w:r>
-        <w:rPr>
-          <w:b/>
-        </w:rPr>
-        <w:t>&lt;</w:t>
-      </w:r>
-      <w:proofErr w:type="spellStart"/>
-      <w:r>
-        <w:rPr>
-          <w:b/>
-        </w:rPr>
-        <w:t>instance</w:t>
-      </w:r>
-      <w:proofErr w:type="spellEnd"/>
-      <w:proofErr w:type="gramStart"/>
-      <w:r>
-        <w:rPr>
-          <w:b/>
-        </w:rPr>
-        <w:t>&gt;::</w:t>
-      </w:r>
-      <w:proofErr w:type="gramEnd"/>
-      <w:r>
-        <w:rPr>
-          <w:b/>
-        </w:rPr>
-        <w:t xml:space="preserve">= </w:t>
-      </w:r>
-      <w:r>
-        <w:rPr>
-          <w:rFonts w:ascii="Courier New" w:eastAsia="Times New Roman" w:hAnsi="Courier New" w:cs="Courier New"/>
-          <w:b/>
-          <w:color w:val="000000"/>
-          <w:sz w:val="20"/>
-          <w:szCs w:val="20"/>
-          <w:lang w:eastAsia="de-DE"/>
-        </w:rPr>
-        <w:t>&lt;</w:t>
-      </w:r>
-      <w:proofErr w:type="spellStart"/>
-      <w:r>
-        <w:rPr>
-          <w:rFonts w:ascii="Courier New" w:eastAsia="Times New Roman" w:hAnsi="Courier New" w:cs="Courier New"/>
-          <w:b/>
-          <w:color w:val="000000"/>
-          <w:sz w:val="20"/>
-          <w:szCs w:val="20"/>
-          <w:lang w:eastAsia="de-DE"/>
-        </w:rPr>
-        <w:t>string</w:t>
-      </w:r>
-      <w:proofErr w:type="spellEnd"/>
-      <w:r>
-        <w:rPr>
-          <w:rFonts w:ascii="Courier New" w:eastAsia="Times New Roman" w:hAnsi="Courier New" w:cs="Courier New"/>
-          <w:b/>
-          <w:color w:val="000000"/>
-          <w:sz w:val="20"/>
-          <w:szCs w:val="20"/>
-          <w:lang w:eastAsia="de-DE"/>
-        </w:rPr>
-        <w:t>&gt; ":" &lt;</w:t>
-      </w:r>
-      <w:proofErr w:type="spellStart"/>
-      <w:r>
-        <w:rPr>
-          <w:rFonts w:ascii="Courier New" w:eastAsia="Times New Roman" w:hAnsi="Courier New" w:cs="Courier New"/>
-          <w:b/>
-          <w:color w:val="000000"/>
-          <w:sz w:val="20"/>
-          <w:szCs w:val="20"/>
-          <w:lang w:eastAsia="de-DE"/>
-        </w:rPr>
-        <w:t>string</w:t>
-      </w:r>
-      <w:proofErr w:type="spellEnd"/>
-      <w:r>
-        <w:rPr>
-          <w:rFonts w:ascii="Courier New" w:eastAsia="Times New Roman" w:hAnsi="Courier New" w:cs="Courier New"/>
-          <w:b/>
-          <w:color w:val="000000"/>
-          <w:sz w:val="20"/>
-          <w:szCs w:val="20"/>
-          <w:lang w:eastAsia="de-DE"/>
-        </w:rPr>
-        <w:t>&gt;</w:t>
+        <w:t>entschieden.</w:t>
       </w:r>
     </w:p>
     <w:p>
@@ -1958,9 +1425,10 @@
           <w:sz w:val="24"/>
           <w:szCs w:val="24"/>
         </w:rPr>
-        <w:t>Variable Angabe</w:t>
-      </w:r>
-    </w:p>
+        <w:t>Textuelle Beschreibung der Folge und Entsprechung in der realen Welt</w:t>
+      </w:r>
+    </w:p>
+    <w:p/>
     <w:p>
       <w:pPr>
         <w:rPr>
@@ -1970,6 +1438,177 @@
           <w:lang w:val="fr-FR"/>
         </w:rPr>
       </w:pPr>
+      <w:r>
+        <w:rPr>
+          <w:rFonts w:ascii="Arial" w:eastAsia="Arial" w:hAnsi="Arial" w:cs="Arial"/>
+          <w:sz w:val="24"/>
+          <w:szCs w:val="24"/>
+          <w:lang w:val="fr-FR"/>
+        </w:rPr>
+        <w:t xml:space="preserve">Die </w:t>
+      </w:r>
+      <w:proofErr w:type="spellStart"/>
+      <w:r>
+        <w:rPr>
+          <w:rFonts w:ascii="Arial" w:eastAsia="Arial" w:hAnsi="Arial" w:cs="Arial"/>
+          <w:sz w:val="24"/>
+          <w:szCs w:val="24"/>
+          <w:lang w:val="fr-FR"/>
+        </w:rPr>
+        <w:t>Folge</w:t>
+      </w:r>
+      <w:proofErr w:type="spellEnd"/>
+      <w:r>
+        <w:rPr>
+          <w:rFonts w:ascii="Arial" w:eastAsia="Arial" w:hAnsi="Arial" w:cs="Arial"/>
+          <w:sz w:val="24"/>
+          <w:szCs w:val="24"/>
+          <w:lang w:val="fr-FR"/>
+        </w:rPr>
+        <w:t xml:space="preserve"> OEIS A006037 </w:t>
+      </w:r>
+      <w:proofErr w:type="spellStart"/>
+      <w:r>
+        <w:rPr>
+          <w:rFonts w:ascii="Arial" w:eastAsia="Arial" w:hAnsi="Arial" w:cs="Arial"/>
+          <w:sz w:val="24"/>
+          <w:szCs w:val="24"/>
+          <w:lang w:val="fr-FR"/>
+        </w:rPr>
+        <w:t>ist</w:t>
+      </w:r>
+      <w:proofErr w:type="spellEnd"/>
+      <w:r>
+        <w:rPr>
+          <w:rFonts w:ascii="Arial" w:eastAsia="Arial" w:hAnsi="Arial" w:cs="Arial"/>
+          <w:sz w:val="24"/>
+          <w:szCs w:val="24"/>
+          <w:lang w:val="fr-FR"/>
+        </w:rPr>
+        <w:t xml:space="preserve"> </w:t>
+      </w:r>
+      <w:proofErr w:type="spellStart"/>
+      <w:r>
+        <w:rPr>
+          <w:rFonts w:ascii="Arial" w:eastAsia="Arial" w:hAnsi="Arial" w:cs="Arial"/>
+          <w:sz w:val="24"/>
+          <w:szCs w:val="24"/>
+          <w:lang w:val="fr-FR"/>
+        </w:rPr>
+        <w:t>eine</w:t>
+      </w:r>
+      <w:proofErr w:type="spellEnd"/>
+      <w:r>
+        <w:rPr>
+          <w:rFonts w:ascii="Arial" w:eastAsia="Arial" w:hAnsi="Arial" w:cs="Arial"/>
+          <w:sz w:val="24"/>
+          <w:szCs w:val="24"/>
+          <w:lang w:val="fr-FR"/>
+        </w:rPr>
+        <w:t xml:space="preserve"> </w:t>
+      </w:r>
+      <w:proofErr w:type="spellStart"/>
+      <w:r>
+        <w:rPr>
+          <w:rFonts w:ascii="Arial" w:eastAsia="Arial" w:hAnsi="Arial" w:cs="Arial"/>
+          <w:sz w:val="24"/>
+          <w:szCs w:val="24"/>
+          <w:lang w:val="fr-FR"/>
+        </w:rPr>
+        <w:t>mathematische</w:t>
+      </w:r>
+      <w:proofErr w:type="spellEnd"/>
+      <w:r>
+        <w:rPr>
+          <w:rFonts w:ascii="Arial" w:eastAsia="Arial" w:hAnsi="Arial" w:cs="Arial"/>
+          <w:sz w:val="24"/>
+          <w:szCs w:val="24"/>
+          <w:lang w:val="fr-FR"/>
+        </w:rPr>
+        <w:t xml:space="preserve"> </w:t>
+      </w:r>
+      <w:proofErr w:type="spellStart"/>
+      <w:r>
+        <w:rPr>
+          <w:rFonts w:ascii="Arial" w:eastAsia="Arial" w:hAnsi="Arial" w:cs="Arial"/>
+          <w:sz w:val="24"/>
+          <w:szCs w:val="24"/>
+          <w:lang w:val="fr-FR"/>
+        </w:rPr>
+        <w:t>Zahlenfolge</w:t>
+      </w:r>
+      <w:proofErr w:type="spellEnd"/>
+      <w:r>
+        <w:rPr>
+          <w:rFonts w:ascii="Arial" w:eastAsia="Arial" w:hAnsi="Arial" w:cs="Arial"/>
+          <w:sz w:val="24"/>
+          <w:szCs w:val="24"/>
+          <w:lang w:val="fr-FR"/>
+        </w:rPr>
+        <w:t xml:space="preserve">, die </w:t>
+      </w:r>
+      <w:proofErr w:type="spellStart"/>
+      <w:r>
+        <w:rPr>
+          <w:rFonts w:ascii="Arial" w:eastAsia="Arial" w:hAnsi="Arial" w:cs="Arial"/>
+          <w:sz w:val="24"/>
+          <w:szCs w:val="24"/>
+          <w:lang w:val="fr-FR"/>
+        </w:rPr>
+        <w:t>unter</w:t>
+      </w:r>
+      <w:proofErr w:type="spellEnd"/>
+      <w:r>
+        <w:rPr>
+          <w:rFonts w:ascii="Arial" w:eastAsia="Arial" w:hAnsi="Arial" w:cs="Arial"/>
+          <w:sz w:val="24"/>
+          <w:szCs w:val="24"/>
+          <w:lang w:val="fr-FR"/>
+        </w:rPr>
+        <w:t xml:space="preserve"> </w:t>
+      </w:r>
+      <w:proofErr w:type="spellStart"/>
+      <w:r>
+        <w:rPr>
+          <w:rFonts w:ascii="Arial" w:eastAsia="Arial" w:hAnsi="Arial" w:cs="Arial"/>
+          <w:sz w:val="24"/>
+          <w:szCs w:val="24"/>
+          <w:lang w:val="fr-FR"/>
+        </w:rPr>
+        <w:t>dem</w:t>
+      </w:r>
+      <w:proofErr w:type="spellEnd"/>
+      <w:r>
+        <w:rPr>
+          <w:rFonts w:ascii="Arial" w:eastAsia="Arial" w:hAnsi="Arial" w:cs="Arial"/>
+          <w:sz w:val="24"/>
+          <w:szCs w:val="24"/>
+          <w:lang w:val="fr-FR"/>
+        </w:rPr>
+        <w:t xml:space="preserve"> </w:t>
+      </w:r>
+      <w:proofErr w:type="spellStart"/>
+      <w:r>
+        <w:rPr>
+          <w:rFonts w:ascii="Arial" w:eastAsia="Arial" w:hAnsi="Arial" w:cs="Arial"/>
+          <w:sz w:val="24"/>
+          <w:szCs w:val="24"/>
+          <w:lang w:val="fr-FR"/>
+        </w:rPr>
+        <w:t>Namen</w:t>
+      </w:r>
+      <w:proofErr w:type="spellEnd"/>
+      <w:r>
+        <w:rPr>
+          <w:rFonts w:ascii="Arial" w:eastAsia="Arial" w:hAnsi="Arial" w:cs="Arial"/>
+          <w:sz w:val="24"/>
+          <w:szCs w:val="24"/>
+          <w:lang w:val="fr-FR"/>
+        </w:rPr>
+        <w:t xml:space="preserve"> </w:t>
+      </w:r>
+      <w:bookmarkStart w:id="1" w:name="_GoBack"/>
+      <w:bookmarkEnd w:id="1"/>
     </w:p>
     <w:p>
       <w:pPr>
@@ -1995,6 +1634,7 @@
           <w:szCs w:val="24"/>
         </w:rPr>
       </w:pPr>
+      <w:bookmarkStart w:id="2" w:name="_Toc156510596"/>
       <w:r>
         <w:rPr>
           <w:rFonts w:ascii="Arial" w:eastAsia="Arial" w:hAnsi="Arial" w:cs="Arial"/>
@@ -2004,6 +1644,7 @@
         </w:rPr>
         <w:t>Buchstabe Angabe</w:t>
       </w:r>
+      <w:bookmarkEnd w:id="2"/>
     </w:p>
     <w:p>
       <w:pPr>
@@ -2046,6 +1687,7 @@
           <w:szCs w:val="24"/>
         </w:rPr>
       </w:pPr>
+      <w:bookmarkStart w:id="3" w:name="_Toc156510597"/>
       <w:r>
         <w:rPr>
           <w:rFonts w:ascii="Arial" w:eastAsia="Arial" w:hAnsi="Arial" w:cs="Arial"/>
@@ -2053,9 +1695,9 @@
           <w:sz w:val="24"/>
           <w:szCs w:val="24"/>
         </w:rPr>
-        <w:lastRenderedPageBreak/>
         <w:t>Startsymbol</w:t>
       </w:r>
+      <w:bookmarkEnd w:id="3"/>
     </w:p>
     <w:p>
       <w:pPr>
@@ -2096,8 +1738,9 @@
           <w:sz w:val="24"/>
           <w:szCs w:val="24"/>
         </w:rPr>
-        <w:t xml:space="preserve"> Beispiel</w:t>
-      </w:r>
+        <w:t xml:space="preserve"> </w:t>
+      </w:r>
+      <w:bookmarkStart w:id="4" w:name="_Toc156510598"/>
       <w:r>
         <w:rPr>
           <w:rFonts w:ascii="Arial" w:eastAsia="Arial" w:hAnsi="Arial" w:cs="Arial"/>
@@ -2105,8 +1748,18 @@
           <w:sz w:val="24"/>
           <w:szCs w:val="24"/>
         </w:rPr>
+        <w:t>Beispiel</w:t>
+      </w:r>
+      <w:r>
+        <w:rPr>
+          <w:rFonts w:ascii="Arial" w:eastAsia="Arial" w:hAnsi="Arial" w:cs="Arial"/>
+          <w:color w:val="auto"/>
+          <w:sz w:val="24"/>
+          <w:szCs w:val="24"/>
+        </w:rPr>
         <w:t xml:space="preserve"> aus Aufgabe 01</w:t>
       </w:r>
+      <w:bookmarkEnd w:id="4"/>
     </w:p>
     <w:p>
       <w:pPr>
@@ -2166,7 +1819,8 @@
           <w:szCs w:val="24"/>
         </w:rPr>
       </w:pPr>
-      <w:bookmarkStart w:id="1" w:name="_Hlk149423945"/>
+      <w:bookmarkStart w:id="5" w:name="_Hlk149423945"/>
+      <w:bookmarkStart w:id="6" w:name="_Toc156510599"/>
       <w:r>
         <w:rPr>
           <w:rFonts w:ascii="Arial" w:eastAsia="Arial" w:hAnsi="Arial" w:cs="Arial"/>
@@ -2176,8 +1830,9 @@
         </w:rPr>
         <w:t>Literaturverzeichnis</w:t>
       </w:r>
-    </w:p>
-    <w:bookmarkEnd w:id="1"/>
+      <w:bookmarkEnd w:id="6"/>
+    </w:p>
+    <w:bookmarkEnd w:id="5"/>
     <w:p>
       <w:pPr>
         <w:rPr>
@@ -2328,24 +1983,6 @@
         </w:r>
         <w:proofErr w:type="spellEnd"/>
       </w:hyperlink>
-    </w:p>
-    <w:p>
-      <w:pPr>
-        <w:rPr>
-          <w:rFonts w:ascii="Arial" w:eastAsia="Arial" w:hAnsi="Arial" w:cs="Arial"/>
-          <w:sz w:val="24"/>
-          <w:szCs w:val="24"/>
-        </w:rPr>
-      </w:pPr>
-    </w:p>
-    <w:p>
-      <w:pPr>
-        <w:rPr>
-          <w:rFonts w:ascii="Arial" w:eastAsia="Arial" w:hAnsi="Arial" w:cs="Arial"/>
-          <w:sz w:val="24"/>
-          <w:szCs w:val="24"/>
-        </w:rPr>
-      </w:pPr>
     </w:p>
     <w:p>
       <w:pPr>
@@ -3968,6 +3605,7 @@
     <w:lsdException w:name="HTML Sample" w:semiHidden="1" w:unhideWhenUsed="1"/>
     <w:lsdException w:name="HTML Typewriter" w:semiHidden="1" w:unhideWhenUsed="1"/>
     <w:lsdException w:name="HTML Variable" w:semiHidden="1" w:unhideWhenUsed="1"/>
+    <w:lsdException w:name="Normal Table" w:semiHidden="1" w:unhideWhenUsed="1"/>
     <w:lsdException w:name="annotation subject" w:semiHidden="1" w:unhideWhenUsed="1"/>
     <w:lsdException w:name="No List" w:semiHidden="1" w:unhideWhenUsed="1"/>
     <w:lsdException w:name="Outline List 1" w:semiHidden="1" w:unhideWhenUsed="1"/>
@@ -4011,8 +3649,10 @@
     <w:lsdException w:name="Table Elegant" w:semiHidden="1" w:unhideWhenUsed="1"/>
     <w:lsdException w:name="Table Professional" w:semiHidden="1" w:unhideWhenUsed="1"/>
     <w:lsdException w:name="Table Subtle 1" w:semiHidden="1" w:unhideWhenUsed="1"/>
+    <w:lsdException w:name="Table Subtle 2" w:semiHidden="1" w:unhideWhenUsed="1"/>
     <w:lsdException w:name="Table Web 1" w:semiHidden="1" w:unhideWhenUsed="1"/>
     <w:lsdException w:name="Table Web 2" w:semiHidden="1" w:unhideWhenUsed="1"/>
+    <w:lsdException w:name="Table Web 3" w:semiHidden="1" w:unhideWhenUsed="1"/>
     <w:lsdException w:name="Balloon Text" w:semiHidden="1" w:unhideWhenUsed="1"/>
     <w:lsdException w:name="Table Grid" w:uiPriority="39"/>
     <w:lsdException w:name="Table Theme" w:semiHidden="1" w:unhideWhenUsed="1"/>
@@ -4753,7 +4393,7 @@
 </file>
 
 <file path=customXml/itemProps1.xml><?xml version="1.0" encoding="utf-8"?>
-<ds:datastoreItem xmlns:ds="http://schemas.openxmlformats.org/officeDocument/2006/customXml" ds:itemID="{D3CBBE70-6111-45E2-A75D-BEC111B0C22E}">
+<ds:datastoreItem xmlns:ds="http://schemas.openxmlformats.org/officeDocument/2006/customXml" ds:itemID="{B16EB4EB-A2AF-400B-AB6A-A5FD982FD3A4}">
   <ds:schemaRefs>
     <ds:schemaRef ds:uri="http://schemas.openxmlformats.org/officeDocument/2006/bibliography"/>
   </ds:schemaRefs>

</xml_diff>